<commit_message>
Use case dimention's fix
</commit_message>
<xml_diff>
--- a/Documents/Prototype.docx
+++ b/Documents/Prototype.docx
@@ -772,8 +772,8 @@
       </w:tblPr>
       <w:tblGrid>
         <w:gridCol w:w="372"/>
-        <w:gridCol w:w="1796"/>
-        <w:gridCol w:w="6763"/>
+        <w:gridCol w:w="1896"/>
+        <w:gridCol w:w="6663"/>
       </w:tblGrid>
       <w:tr>
         <w:tc>
@@ -784,16 +784,17 @@
             <w:pPr>
               <w:jc w:val="left"/>
               <w:rPr>
-                <w:sz w:val="28"/>
-                <w:szCs w:val="28"/>
+                <w:rFonts w:ascii="Calibri" w:eastAsia="Calibri" w:hAnsi="Calibri" w:cs="David"/>
+                <w:sz w:val="24"/>
+                <w:szCs w:val="24"/>
                 <w:rtl/>
               </w:rPr>
             </w:pPr>
             <w:r>
               <w:rPr>
-                <w:rFonts w:hint="cs"/>
-                <w:sz w:val="28"/>
-                <w:szCs w:val="28"/>
+                <w:rFonts w:ascii="Calibri" w:eastAsia="Calibri" w:hAnsi="Calibri" w:cs="David" w:hint="cs"/>
+                <w:sz w:val="24"/>
+                <w:szCs w:val="24"/>
                 <w:rtl/>
               </w:rPr>
               <w:t>#</w:t>
@@ -808,16 +809,17 @@
             <w:pPr>
               <w:jc w:val="left"/>
               <w:rPr>
-                <w:sz w:val="28"/>
-                <w:szCs w:val="28"/>
+                <w:rFonts w:ascii="Calibri" w:eastAsia="Calibri" w:hAnsi="Calibri" w:cs="David"/>
+                <w:sz w:val="24"/>
+                <w:szCs w:val="24"/>
                 <w:rtl/>
               </w:rPr>
             </w:pPr>
             <w:r>
               <w:rPr>
-                <w:rFonts w:hint="cs"/>
-                <w:sz w:val="28"/>
-                <w:szCs w:val="28"/>
+                <w:rFonts w:ascii="Calibri" w:eastAsia="Calibri" w:hAnsi="Calibri" w:cs="David" w:hint="cs"/>
+                <w:sz w:val="24"/>
+                <w:szCs w:val="24"/>
                 <w:rtl/>
               </w:rPr>
               <w:t>מערכת</w:t>
@@ -830,18 +832,19 @@
           </w:tcPr>
           <w:p>
             <w:pPr>
-              <w:jc w:val="left"/>
-              <w:rPr>
-                <w:sz w:val="28"/>
-                <w:szCs w:val="28"/>
+              <w:bidi w:val="0"/>
+              <w:jc w:val="right"/>
+              <w:rPr>
+                <w:sz w:val="24"/>
+                <w:szCs w:val="24"/>
                 <w:rtl/>
               </w:rPr>
             </w:pPr>
             <w:r>
               <w:rPr>
-                <w:rFonts w:hint="cs"/>
-                <w:sz w:val="28"/>
-                <w:szCs w:val="28"/>
+                <w:rFonts w:ascii="Calibri" w:eastAsia="Calibri" w:hAnsi="Calibri" w:cs="David" w:hint="cs"/>
+                <w:sz w:val="24"/>
+                <w:szCs w:val="24"/>
                 <w:rtl/>
               </w:rPr>
               <w:t>מיקום</w:t>
@@ -858,16 +861,17 @@
             <w:pPr>
               <w:jc w:val="left"/>
               <w:rPr>
-                <w:sz w:val="28"/>
-                <w:szCs w:val="28"/>
+                <w:rFonts w:ascii="Calibri" w:eastAsia="Calibri" w:hAnsi="Calibri" w:cs="David"/>
+                <w:sz w:val="24"/>
+                <w:szCs w:val="24"/>
                 <w:rtl/>
               </w:rPr>
             </w:pPr>
             <w:r>
               <w:rPr>
-                <w:rFonts w:hint="cs"/>
-                <w:sz w:val="28"/>
-                <w:szCs w:val="28"/>
+                <w:rFonts w:ascii="Calibri" w:eastAsia="Calibri" w:hAnsi="Calibri" w:cs="David" w:hint="cs"/>
+                <w:sz w:val="24"/>
+                <w:szCs w:val="24"/>
                 <w:rtl/>
               </w:rPr>
               <w:t>1</w:t>
@@ -882,16 +886,17 @@
             <w:pPr>
               <w:jc w:val="left"/>
               <w:rPr>
-                <w:sz w:val="28"/>
-                <w:szCs w:val="28"/>
+                <w:rFonts w:ascii="Calibri" w:eastAsia="Calibri" w:hAnsi="Calibri" w:cs="David"/>
+                <w:sz w:val="24"/>
+                <w:szCs w:val="24"/>
                 <w:rtl/>
               </w:rPr>
             </w:pPr>
             <w:r>
               <w:rPr>
-                <w:rFonts w:hint="cs"/>
-                <w:sz w:val="28"/>
-                <w:szCs w:val="28"/>
+                <w:rFonts w:ascii="Calibri" w:eastAsia="Calibri" w:hAnsi="Calibri" w:cs="David" w:hint="cs"/>
+                <w:sz w:val="24"/>
+                <w:szCs w:val="24"/>
                 <w:rtl/>
               </w:rPr>
               <w:t>מאגר קוד</w:t>
@@ -906,8 +911,7 @@
             <w:pPr>
               <w:jc w:val="left"/>
               <w:rPr>
-                <w:sz w:val="28"/>
-                <w:szCs w:val="28"/>
+                <w:rStyle w:val="Hyperlink"/>
                 <w:rtl/>
               </w:rPr>
             </w:pPr>
@@ -915,8 +919,6 @@
               <w:r>
                 <w:rPr>
                   <w:rStyle w:val="Hyperlink"/>
-                  <w:sz w:val="28"/>
-                  <w:szCs w:val="28"/>
                 </w:rPr>
                 <w:t>https://github.com/aryeko/CommandAndControlSystem-LDS</w:t>
               </w:r>
@@ -933,16 +935,17 @@
             <w:pPr>
               <w:jc w:val="left"/>
               <w:rPr>
-                <w:sz w:val="28"/>
-                <w:szCs w:val="28"/>
+                <w:rFonts w:ascii="Calibri" w:eastAsia="Calibri" w:hAnsi="Calibri" w:cs="David"/>
+                <w:sz w:val="24"/>
+                <w:szCs w:val="24"/>
                 <w:rtl/>
               </w:rPr>
             </w:pPr>
             <w:r>
               <w:rPr>
-                <w:rFonts w:hint="cs"/>
-                <w:sz w:val="28"/>
-                <w:szCs w:val="28"/>
+                <w:rFonts w:ascii="Calibri" w:eastAsia="Calibri" w:hAnsi="Calibri" w:cs="David" w:hint="cs"/>
+                <w:sz w:val="24"/>
+                <w:szCs w:val="24"/>
                 <w:rtl/>
               </w:rPr>
               <w:t>2</w:t>
@@ -957,16 +960,17 @@
             <w:pPr>
               <w:jc w:val="left"/>
               <w:rPr>
-                <w:sz w:val="28"/>
-                <w:szCs w:val="28"/>
+                <w:rFonts w:ascii="Calibri" w:eastAsia="Calibri" w:hAnsi="Calibri" w:cs="David"/>
+                <w:sz w:val="24"/>
+                <w:szCs w:val="24"/>
                 <w:rtl/>
               </w:rPr>
             </w:pPr>
             <w:r>
               <w:rPr>
-                <w:rFonts w:hint="cs"/>
-                <w:sz w:val="28"/>
-                <w:szCs w:val="28"/>
+                <w:rFonts w:ascii="Calibri" w:eastAsia="Calibri" w:hAnsi="Calibri" w:cs="David" w:hint="cs"/>
+                <w:sz w:val="24"/>
+                <w:szCs w:val="24"/>
                 <w:rtl/>
               </w:rPr>
               <w:t>יומן</w:t>
@@ -981,27 +985,15 @@
             <w:pPr>
               <w:jc w:val="left"/>
               <w:rPr>
-                <w:sz w:val="28"/>
-                <w:szCs w:val="28"/>
+                <w:rStyle w:val="Hyperlink"/>
               </w:rPr>
             </w:pPr>
             <w:hyperlink r:id="rId9" w:history="1">
               <w:r>
                 <w:rPr>
                   <w:rStyle w:val="Hyperlink"/>
-                  <w:sz w:val="28"/>
-                  <w:szCs w:val="28"/>
                 </w:rPr>
-                <w:t>https://calendar.google.com/calendar/render?</w:t>
-              </w:r>
-              <w:r>
-                <w:rPr>
-                  <w:rStyle w:val="Hyperlink"/>
-                  <w:sz w:val="28"/>
-                  <w:szCs w:val="28"/>
-                </w:rPr>
-                <w:br/>
-                <w:t>mode=day&amp;date=20161129T155147#main_7%7Cmonth-3+24097+24132+24097</w:t>
+                <w:t>https://github.com/aryeko/CommandAndControlSystem-LDS/wiki/Diary-Log</w:t>
               </w:r>
             </w:hyperlink>
           </w:p>
@@ -1016,16 +1008,17 @@
             <w:pPr>
               <w:jc w:val="left"/>
               <w:rPr>
-                <w:sz w:val="28"/>
-                <w:szCs w:val="28"/>
+                <w:rFonts w:ascii="Calibri" w:eastAsia="Calibri" w:hAnsi="Calibri" w:cs="David"/>
+                <w:sz w:val="24"/>
+                <w:szCs w:val="24"/>
                 <w:rtl/>
               </w:rPr>
             </w:pPr>
             <w:r>
               <w:rPr>
-                <w:rFonts w:hint="cs"/>
-                <w:sz w:val="28"/>
-                <w:szCs w:val="28"/>
+                <w:rFonts w:ascii="Calibri" w:eastAsia="Calibri" w:hAnsi="Calibri" w:cs="David" w:hint="cs"/>
+                <w:sz w:val="24"/>
+                <w:szCs w:val="24"/>
                 <w:rtl/>
               </w:rPr>
               <w:t>3</w:t>
@@ -1040,25 +1033,26 @@
             <w:pPr>
               <w:jc w:val="left"/>
               <w:rPr>
-                <w:sz w:val="28"/>
-                <w:szCs w:val="28"/>
+                <w:rFonts w:ascii="Calibri" w:eastAsia="Calibri" w:hAnsi="Calibri" w:cs="David"/>
+                <w:sz w:val="24"/>
+                <w:szCs w:val="24"/>
                 <w:rtl/>
               </w:rPr>
             </w:pPr>
             <w:r>
               <w:rPr>
-                <w:rFonts w:hint="cs"/>
-                <w:sz w:val="28"/>
-                <w:szCs w:val="28"/>
+                <w:rFonts w:ascii="Calibri" w:eastAsia="Calibri" w:hAnsi="Calibri" w:cs="David" w:hint="cs"/>
+                <w:sz w:val="24"/>
+                <w:szCs w:val="24"/>
                 <w:rtl/>
               </w:rPr>
               <w:t>ניהול פרויקט</w:t>
             </w:r>
             <w:r>
               <w:rPr>
-                <w:rFonts w:hint="cs"/>
-                <w:sz w:val="28"/>
-                <w:szCs w:val="28"/>
+                <w:rFonts w:ascii="Calibri" w:eastAsia="Calibri" w:hAnsi="Calibri" w:cs="David" w:hint="cs"/>
+                <w:sz w:val="24"/>
+                <w:szCs w:val="24"/>
                 <w:rtl/>
               </w:rPr>
               <w:t xml:space="preserve"> (אם בשימוש)</w:t>
@@ -1073,16 +1067,13 @@
             <w:pPr>
               <w:jc w:val="left"/>
               <w:rPr>
-                <w:sz w:val="28"/>
-                <w:szCs w:val="28"/>
+                <w:rStyle w:val="Hyperlink"/>
               </w:rPr>
             </w:pPr>
             <w:hyperlink r:id="rId10" w:history="1">
               <w:r>
                 <w:rPr>
                   <w:rStyle w:val="Hyperlink"/>
-                  <w:sz w:val="28"/>
-                  <w:szCs w:val="28"/>
                 </w:rPr>
                 <w:t>https://github.com/aryeko/CommandAndControlSystem-LDS/issues</w:t>
               </w:r>
@@ -1099,16 +1090,17 @@
             <w:pPr>
               <w:jc w:val="left"/>
               <w:rPr>
-                <w:sz w:val="28"/>
-                <w:szCs w:val="28"/>
+                <w:rFonts w:ascii="Calibri" w:eastAsia="Calibri" w:hAnsi="Calibri" w:cs="David"/>
+                <w:sz w:val="24"/>
+                <w:szCs w:val="24"/>
                 <w:rtl/>
               </w:rPr>
             </w:pPr>
             <w:r>
               <w:rPr>
-                <w:rFonts w:hint="cs"/>
-                <w:sz w:val="28"/>
-                <w:szCs w:val="28"/>
+                <w:rFonts w:ascii="Calibri" w:eastAsia="Calibri" w:hAnsi="Calibri" w:cs="David" w:hint="cs"/>
+                <w:sz w:val="24"/>
+                <w:szCs w:val="24"/>
                 <w:rtl/>
               </w:rPr>
               <w:t>4</w:t>
@@ -1123,16 +1115,17 @@
             <w:pPr>
               <w:jc w:val="left"/>
               <w:rPr>
-                <w:sz w:val="28"/>
-                <w:szCs w:val="28"/>
+                <w:rFonts w:ascii="Calibri" w:eastAsia="Calibri" w:hAnsi="Calibri" w:cs="David"/>
+                <w:sz w:val="24"/>
+                <w:szCs w:val="24"/>
                 <w:rtl/>
               </w:rPr>
             </w:pPr>
             <w:r>
               <w:rPr>
-                <w:rFonts w:hint="cs"/>
-                <w:sz w:val="28"/>
-                <w:szCs w:val="28"/>
+                <w:rFonts w:ascii="Calibri" w:eastAsia="Calibri" w:hAnsi="Calibri" w:cs="David" w:hint="cs"/>
+                <w:sz w:val="24"/>
+                <w:szCs w:val="24"/>
                 <w:rtl/>
               </w:rPr>
               <w:t>הפצה</w:t>
@@ -1147,16 +1140,13 @@
             <w:pPr>
               <w:jc w:val="left"/>
               <w:rPr>
-                <w:sz w:val="28"/>
-                <w:szCs w:val="28"/>
+                <w:rStyle w:val="Hyperlink"/>
               </w:rPr>
             </w:pPr>
             <w:hyperlink r:id="rId11" w:history="1">
               <w:r>
                 <w:rPr>
                   <w:rStyle w:val="Hyperlink"/>
-                  <w:sz w:val="28"/>
-                  <w:szCs w:val="28"/>
                 </w:rPr>
                 <w:t>https://github.com/aryeko/CommandAndControlSystem-LDS/releases</w:t>
               </w:r>
@@ -1164,6 +1154,70 @@
           </w:p>
         </w:tc>
       </w:tr>
+      <w:tr>
+        <w:tc>
+          <w:tcPr>
+            <w:tcW w:w="372" w:type="dxa"/>
+          </w:tcPr>
+          <w:p>
+            <w:pPr>
+              <w:jc w:val="left"/>
+              <w:rPr>
+                <w:rFonts w:ascii="David" w:eastAsia="Calibri" w:hAnsi="David" w:cs="David"/>
+                <w:sz w:val="24"/>
+                <w:szCs w:val="24"/>
+                <w:rtl/>
+              </w:rPr>
+            </w:pPr>
+            <w:r>
+              <w:rPr>
+                <w:rFonts w:ascii="David" w:eastAsia="Calibri" w:hAnsi="David" w:cs="David"/>
+                <w:sz w:val="24"/>
+                <w:szCs w:val="24"/>
+              </w:rPr>
+              <w:t>5</w:t>
+            </w:r>
+          </w:p>
+        </w:tc>
+        <w:tc>
+          <w:tcPr>
+            <w:tcW w:w="1896" w:type="dxa"/>
+          </w:tcPr>
+          <w:p>
+            <w:pPr>
+              <w:jc w:val="left"/>
+              <w:rPr>
+                <w:rFonts w:ascii="Calibri" w:eastAsia="Calibri" w:hAnsi="Calibri" w:cs="David" w:hint="cs"/>
+                <w:sz w:val="24"/>
+                <w:szCs w:val="24"/>
+                <w:rtl/>
+              </w:rPr>
+            </w:pPr>
+            <w:r>
+              <w:rPr>
+                <w:rFonts w:ascii="Calibri" w:eastAsia="Calibri" w:hAnsi="Calibri" w:cs="David" w:hint="cs"/>
+                <w:sz w:val="24"/>
+                <w:szCs w:val="24"/>
+                <w:rtl/>
+              </w:rPr>
+              <w:t>סרטון אב-טיפוס</w:t>
+            </w:r>
+          </w:p>
+        </w:tc>
+        <w:tc>
+          <w:tcPr>
+            <w:tcW w:w="6663" w:type="dxa"/>
+          </w:tcPr>
+          <w:p>
+            <w:pPr>
+              <w:jc w:val="left"/>
+              <w:rPr>
+                <w:rStyle w:val="Hyperlink"/>
+              </w:rPr>
+            </w:pPr>
+          </w:p>
+        </w:tc>
+      </w:tr>
     </w:tbl>
     <w:p>
       <w:pPr>
@@ -1183,8 +1237,8 @@
           <w:color w:val="auto"/>
           <w:sz w:val="22"/>
           <w:szCs w:val="22"/>
+          <w:rtl w:val="0"/>
           <w:cs w:val="0"/>
-          <w:lang w:val="he-IL"/>
         </w:rPr>
       </w:pPr>
     </w:p>
@@ -6457,6 +6511,7 @@
         </w:rPr>
       </w:pPr>
       <w:bookmarkStart w:id="2" w:name="_Toc468549115"/>
+      <w:bookmarkStart w:id="3" w:name="_GoBack"/>
       <w:r>
         <w:rPr>
           <w:rFonts w:cs="Times New Roman" w:hint="cs"/>
@@ -6466,6 +6521,7 @@
       </w:r>
       <w:bookmarkEnd w:id="2"/>
     </w:p>
+    <w:bookmarkEnd w:id="3"/>
     <w:p>
       <w:pPr>
         <w:spacing w:line="360" w:lineRule="auto"/>
@@ -6580,7 +6636,7 @@
           <w:rtl/>
         </w:rPr>
       </w:pPr>
-      <w:bookmarkStart w:id="3" w:name="_Toc468549116"/>
+      <w:bookmarkStart w:id="4" w:name="_Toc468549116"/>
       <w:r>
         <w:rPr>
           <w:rFonts w:hint="cs"/>
@@ -6596,7 +6652,7 @@
         </w:rPr>
         <w:t xml:space="preserve"> ואפיון  הבעיה</w:t>
       </w:r>
-      <w:bookmarkEnd w:id="3"/>
+      <w:bookmarkEnd w:id="4"/>
     </w:p>
     <w:p>
       <w:pPr>
@@ -6829,7 +6885,7 @@
           <w:rtl/>
         </w:rPr>
       </w:pPr>
-      <w:bookmarkStart w:id="4" w:name="_Toc468549117"/>
+      <w:bookmarkStart w:id="5" w:name="_Toc468549117"/>
     </w:p>
     <w:p>
       <w:pPr>
@@ -6846,7 +6902,7 @@
         </w:rPr>
         <w:t>הבעיה מבחינת הנדסת תוכנה</w:t>
       </w:r>
-      <w:bookmarkEnd w:id="4"/>
+      <w:bookmarkEnd w:id="5"/>
     </w:p>
     <w:p>
       <w:pPr>
@@ -7046,7 +7102,7 @@
           <w:rtl/>
         </w:rPr>
       </w:pPr>
-      <w:bookmarkStart w:id="5" w:name="_Toc468549118"/>
+      <w:bookmarkStart w:id="6" w:name="_Toc468549118"/>
       <w:r>
         <w:rPr>
           <w:rFonts w:cs="Times New Roman" w:hint="cs"/>
@@ -7055,7 +7111,7 @@
         <w:lastRenderedPageBreak/>
         <w:t>תיאור הפתרון</w:t>
       </w:r>
-      <w:bookmarkEnd w:id="5"/>
+      <w:bookmarkEnd w:id="6"/>
       <w:r>
         <w:rPr>
           <w:rFonts w:cs="Times New Roman" w:hint="cs"/>
@@ -7316,7 +7372,7 @@
           <w:rtl/>
         </w:rPr>
       </w:pPr>
-      <w:bookmarkStart w:id="6" w:name="_Toc468549119"/>
+      <w:bookmarkStart w:id="7" w:name="_Toc468549119"/>
       <w:r>
         <w:rPr>
           <w:rFonts w:hint="cs"/>
@@ -7331,7 +7387,7 @@
         </w:rPr>
         <w:t>המערכת</w:t>
       </w:r>
-      <w:bookmarkEnd w:id="6"/>
+      <w:bookmarkEnd w:id="7"/>
     </w:p>
     <w:p>
       <w:pPr>
@@ -7645,7 +7701,7 @@
           <w:rtl/>
         </w:rPr>
       </w:pPr>
-      <w:bookmarkStart w:id="7" w:name="_Toc468549120"/>
+      <w:bookmarkStart w:id="8" w:name="_Toc468549120"/>
       <w:r>
         <w:rPr>
           <w:rFonts w:hint="cs"/>
@@ -7687,7 +7743,7 @@
         </w:rPr>
         <w:t xml:space="preserve"> והפתרון המוצע</w:t>
       </w:r>
-      <w:bookmarkEnd w:id="7"/>
+      <w:bookmarkEnd w:id="8"/>
     </w:p>
     <w:p>
       <w:pPr>
@@ -7725,6 +7781,7 @@
         </w:rPr>
         <w:t xml:space="preserve">דח מופעל באמצעות מיקרו בקר מתוצרת </w:t>
       </w:r>
+      <w:proofErr w:type="spellStart"/>
       <w:r>
         <w:rPr>
           <w:rFonts w:cs="David"/>
@@ -7733,6 +7790,7 @@
         </w:rPr>
         <w:t>CompuLab</w:t>
       </w:r>
+      <w:proofErr w:type="spellEnd"/>
       <w:r>
         <w:rPr>
           <w:rFonts w:cs="David" w:hint="cs"/>
@@ -7844,7 +7902,7 @@
           <w:rtl/>
         </w:rPr>
       </w:pPr>
-      <w:bookmarkStart w:id="8" w:name="_Toc468549121"/>
+      <w:bookmarkStart w:id="9" w:name="_Toc468549121"/>
       <w:r>
         <w:rPr>
           <w:rFonts w:cs="Times New Roman" w:hint="cs"/>
@@ -7866,7 +7924,7 @@
         </w:rPr>
         <w:t>השוואה</w:t>
       </w:r>
-      <w:bookmarkEnd w:id="8"/>
+      <w:bookmarkEnd w:id="9"/>
       <w:r>
         <w:rPr>
           <w:rFonts w:cs="Times New Roman" w:hint="cs"/>
@@ -8413,7 +8471,7 @@
           <w:rtl/>
         </w:rPr>
       </w:pPr>
-      <w:bookmarkStart w:id="9" w:name="_Toc468549122"/>
+      <w:bookmarkStart w:id="10" w:name="_Toc468549122"/>
       <w:r>
         <w:rPr>
           <w:rFonts w:cs="Times New Roman" w:hint="cs"/>
@@ -8422,7 +8480,7 @@
         <w:lastRenderedPageBreak/>
         <w:t>נספחים</w:t>
       </w:r>
-      <w:bookmarkEnd w:id="9"/>
+      <w:bookmarkEnd w:id="10"/>
     </w:p>
     <w:p>
       <w:pPr>
@@ -8430,7 +8488,7 @@
         <w:ind w:left="720"/>
         <w:jc w:val="left"/>
       </w:pPr>
-      <w:bookmarkStart w:id="10" w:name="_Toc468549123"/>
+      <w:bookmarkStart w:id="11" w:name="_Toc468549123"/>
     </w:p>
     <w:p>
       <w:pPr>
@@ -8451,7 +8509,7 @@
         </w:rPr>
         <w:t>רשימת ספרות \ ביבליוגרפיה</w:t>
       </w:r>
-      <w:bookmarkEnd w:id="10"/>
+      <w:bookmarkEnd w:id="11"/>
     </w:p>
     <w:p>
       <w:pPr>
@@ -8552,12 +8610,14 @@
       <w:r>
         <w:t xml:space="preserve">nternet via </w:t>
       </w:r>
+      <w:proofErr w:type="spellStart"/>
       <w:r>
         <w:t>HotS</w:t>
       </w:r>
       <w:r>
         <w:t>pot</w:t>
       </w:r>
+      <w:proofErr w:type="spellEnd"/>
       <w:r>
         <w:t xml:space="preserve"> (S</w:t>
       </w:r>
@@ -8726,7 +8786,7 @@
           <w:rtl/>
         </w:rPr>
       </w:pPr>
-      <w:bookmarkStart w:id="11" w:name="_Toc468549124"/>
+      <w:bookmarkStart w:id="12" w:name="_Toc468549124"/>
       <w:r>
         <w:rPr>
           <w:rFonts w:hint="cs"/>
@@ -8741,7 +8801,7 @@
         </w:rPr>
         <w:t xml:space="preserve"> וטבלאות</w:t>
       </w:r>
-      <w:bookmarkEnd w:id="11"/>
+      <w:bookmarkEnd w:id="12"/>
     </w:p>
     <w:p>
       <w:pPr>
@@ -9018,7 +9078,7 @@
           <w:rtl/>
         </w:rPr>
       </w:pPr>
-      <w:bookmarkStart w:id="12" w:name="_Toc468549125"/>
+      <w:bookmarkStart w:id="13" w:name="_Toc468549125"/>
     </w:p>
     <w:p>
       <w:pPr>
@@ -9197,7 +9257,7 @@
         <w:lastRenderedPageBreak/>
         <w:t>תכנון הפרויקט</w:t>
       </w:r>
-      <w:bookmarkEnd w:id="12"/>
+      <w:bookmarkEnd w:id="13"/>
     </w:p>
     <w:p>
       <w:pPr>
@@ -10122,7 +10182,7 @@
         <w:ind w:left="720"/>
         <w:jc w:val="left"/>
       </w:pPr>
-      <w:bookmarkStart w:id="13" w:name="_Toc468549126"/>
+      <w:bookmarkStart w:id="14" w:name="_Toc468549126"/>
     </w:p>
     <w:p>
       <w:pPr>
@@ -10143,7 +10203,7 @@
         </w:rPr>
         <w:t>טבלת סיכונים</w:t>
       </w:r>
-      <w:bookmarkEnd w:id="13"/>
+      <w:bookmarkEnd w:id="14"/>
       <w:r>
         <w:rPr>
           <w:rtl/>
@@ -10872,9 +10932,11 @@
               </w:rPr>
               <w:t xml:space="preserve">יש למצוא פתרון חלופי בהקדם, דוגמאת </w:t>
             </w:r>
+            <w:proofErr w:type="spellStart"/>
             <w:r>
               <w:t>BlueTooth</w:t>
             </w:r>
+            <w:proofErr w:type="spellEnd"/>
             <w:r>
               <w:rPr>
                 <w:rFonts w:hint="cs"/>
@@ -11153,9 +11215,11 @@
               </w:rPr>
               <w:t>הערכה מחדש של הקוד הקיים עם אפשרות ל-</w:t>
             </w:r>
+            <w:proofErr w:type="spellStart"/>
             <w:r>
               <w:t>refactory</w:t>
             </w:r>
+            <w:proofErr w:type="spellEnd"/>
             <w:r>
               <w:rPr>
                 <w:rFonts w:hint="cs"/>
@@ -11259,7 +11323,7 @@
           <w:rtl/>
         </w:rPr>
       </w:pPr>
-      <w:bookmarkStart w:id="14" w:name="_Toc468549127"/>
+      <w:bookmarkStart w:id="15" w:name="_Toc468549127"/>
       <w:r>
         <w:rPr>
           <w:rFonts w:hint="cs"/>
@@ -11282,7 +11346,7 @@
         </w:rPr>
         <w:t>דרישות</w:t>
       </w:r>
-      <w:bookmarkEnd w:id="14"/>
+      <w:bookmarkEnd w:id="15"/>
     </w:p>
     <w:p>
       <w:pPr>
@@ -12164,8 +12228,6 @@
           <w:szCs w:val="28"/>
         </w:rPr>
       </w:pPr>
-      <w:bookmarkStart w:id="15" w:name="_GoBack"/>
-      <w:bookmarkEnd w:id="15"/>
     </w:p>
     <w:sectPr>
       <w:headerReference w:type="default" r:id="rId19"/>
@@ -12309,7 +12371,7 @@
                                   <w:rtl/>
                                   <w:lang w:val="he-IL"/>
                                 </w:rPr>
-                                <w:t>5</w:t>
+                                <w:t>11</w:t>
                               </w:r>
                               <w:r>
                                 <w:fldChar w:fldCharType="end"/>
@@ -12381,7 +12443,7 @@
                             <w:rtl/>
                             <w:lang w:val="he-IL"/>
                           </w:rPr>
-                          <w:t>5</w:t>
+                          <w:t>11</w:t>
                         </w:r>
                         <w:r>
                           <w:fldChar w:fldCharType="end"/>
@@ -15234,7 +15296,6 @@
   <w:style w:type="character" w:default="1" w:styleId="DefaultParagraphFont">
     <w:name w:val="Default Paragraph Font"/>
     <w:uiPriority w:val="1"/>
-    <w:semiHidden/>
     <w:unhideWhenUsed/>
   </w:style>
   <w:style w:type="table" w:default="1" w:styleId="TableNormal">
@@ -15752,7 +15813,7 @@
 </file>
 
 <file path=customXml/itemProps1.xml><?xml version="1.0" encoding="utf-8"?>
-<ds:datastoreItem xmlns:ds="http://schemas.openxmlformats.org/officeDocument/2006/customXml" ds:itemID="{BC444808-0608-4E8B-AB7A-EF6569B0C91B}">
+<ds:datastoreItem xmlns:ds="http://schemas.openxmlformats.org/officeDocument/2006/customXml" ds:itemID="{708446BE-B922-49E1-ACE7-CCB31C169339}">
   <ds:schemaRefs>
     <ds:schemaRef ds:uri="http://schemas.openxmlformats.org/officeDocument/2006/bibliography"/>
   </ds:schemaRefs>

</xml_diff>